<commit_message>
Cleaning out the strain
</commit_message>
<xml_diff>
--- a/Strings, Lines, Loops, Dimensions, Relational Bundles.docx
+++ b/Strings, Lines, Loops, Dimensions, Relational Bundles.docx
@@ -47,7 +47,13 @@
     </w:p>
     <w:p>
       <w:r>
-        <w:t xml:space="preserve">[0.0.1] </w:t>
+        <w:rPr>
+          <w:b/>
+        </w:rPr>
+        <w:t>[0.0.1]</w:t>
+      </w:r>
+      <w:r>
+        <w:t xml:space="preserve"> </w:t>
       </w:r>
       <w:r>
         <w:t xml:space="preserve">A </w:t>
@@ -202,16 +208,31 @@
     </w:p>
     <w:p>
       <w:r>
+        <w:rPr>
+          <w:b/>
+        </w:rPr>
         <w:t>[0.</w:t>
       </w:r>
       <w:r>
+        <w:rPr>
+          <w:b/>
+        </w:rPr>
         <w:t>0.</w:t>
       </w:r>
       <w:r>
+        <w:rPr>
+          <w:b/>
+        </w:rPr>
         <w:t>2</w:t>
       </w:r>
       <w:r>
-        <w:t xml:space="preserve">] When a one-dimensional thing </w:t>
+        <w:rPr>
+          <w:b/>
+        </w:rPr>
+        <w:t>]</w:t>
+      </w:r>
+      <w:r>
+        <w:t xml:space="preserve"> When a one-dimensional thing </w:t>
       </w:r>
       <w:r>
         <w:rPr>
@@ -323,9 +344,17 @@
       </w:r>
     </w:p>
     <w:p>
-      <w:r>
-        <w:t xml:space="preserve">[0.0.3] </w:t>
-      </w:r>
+      <w:bookmarkStart w:id="0" w:name="_GoBack"/>
+      <w:r>
+        <w:rPr>
+          <w:b/>
+        </w:rPr>
+        <w:t>[0.0.3]</w:t>
+      </w:r>
+      <w:r>
+        <w:t xml:space="preserve"> </w:t>
+      </w:r>
+      <w:bookmarkEnd w:id="0"/>
       <w:r>
         <w:t xml:space="preserve">This is leap from </w:t>
       </w:r>
@@ -405,8 +434,6 @@
       <w:r>
         <w:t xml:space="preserve"> And so on.</w:t>
       </w:r>
-      <w:bookmarkStart w:id="0" w:name="_GoBack"/>
-      <w:bookmarkEnd w:id="0"/>
     </w:p>
     <w:sectPr>
       <w:pgSz w:w="12240" w:h="15840"/>

</xml_diff>